<commit_message>
UML and FreeCodeCamp init
UML diagrams and code from freecodecamp tutorial.
</commit_message>
<xml_diff>
--- a/C++ notes.docx
+++ b/C++ notes.docx
@@ -1564,7 +1564,15 @@
         <w:t>Vectors are a sequence container that store elements.</w:t>
       </w:r>
       <w:r>
-        <w:t xml:space="preserve"> Specifically used in order to work with dynamic data, </w:t>
+        <w:t xml:space="preserve"> Specifically used </w:t>
+      </w:r>
+      <w:proofErr w:type="gramStart"/>
+      <w:r>
+        <w:t>in order to</w:t>
+      </w:r>
+      <w:proofErr w:type="gramEnd"/>
+      <w:r>
+        <w:t xml:space="preserve"> work with dynamic data, </w:t>
       </w:r>
       <w:proofErr w:type="spellStart"/>
       <w:r>
@@ -1603,8 +1611,13 @@
         </w:rPr>
       </w:pPr>
       <w:r>
-        <w:t>Common syntax for vectors is as follows;</w:t>
-      </w:r>
+        <w:t xml:space="preserve">Common syntax for vectors is as </w:t>
+      </w:r>
+      <w:proofErr w:type="gramStart"/>
+      <w:r>
+        <w:t>follows;</w:t>
+      </w:r>
+      <w:proofErr w:type="gramEnd"/>
     </w:p>
     <w:p>
       <w:pPr>
@@ -1642,12 +1655,30 @@
           <w:color w:val="9884FC"/>
           <w:shd w:val="clear" w:color="auto" w:fill="F4F2FF"/>
         </w:rPr>
-        <w:t>vector &lt;int&gt; rooms (9);</w:t>
-      </w:r>
-    </w:p>
-    <w:p>
-      <w:r>
-        <w:t>The type and variable name are mandatory for initializing a vector, however, the number of elements is optional.</w:t>
+        <w:t>vector &lt;int&gt; rooms (9</w:t>
+      </w:r>
+      <w:proofErr w:type="gramStart"/>
+      <w:r>
+        <w:rPr>
+          <w:rFonts w:ascii="Consolas" w:hAnsi="Consolas"/>
+          <w:color w:val="9884FC"/>
+          <w:shd w:val="clear" w:color="auto" w:fill="F4F2FF"/>
+        </w:rPr>
+        <w:t>);</w:t>
+      </w:r>
+      <w:proofErr w:type="gramEnd"/>
+    </w:p>
+    <w:p>
+      <w:r>
+        <w:t xml:space="preserve">The type and variable name are mandatory for initializing a </w:t>
+      </w:r>
+      <w:proofErr w:type="gramStart"/>
+      <w:r>
+        <w:t>vector,</w:t>
+      </w:r>
+      <w:proofErr w:type="gramEnd"/>
+      <w:r>
+        <w:t xml:space="preserve"> however, the number of elements is optional.</w:t>
       </w:r>
     </w:p>
     <w:p>
@@ -1938,7 +1969,23 @@
           <w:rFonts w:eastAsia="Times New Roman"/>
           <w:lang w:eastAsia="en-GB"/>
         </w:rPr>
-        <w:t xml:space="preserve"> (std::vector&lt;</w:t>
+        <w:t xml:space="preserve"> (</w:t>
+      </w:r>
+      <w:proofErr w:type="gramStart"/>
+      <w:r>
+        <w:rPr>
+          <w:rFonts w:eastAsia="Times New Roman"/>
+          <w:lang w:eastAsia="en-GB"/>
+        </w:rPr>
+        <w:t>std::</w:t>
+      </w:r>
+      <w:proofErr w:type="gramEnd"/>
+      <w:r>
+        <w:rPr>
+          <w:rFonts w:eastAsia="Times New Roman"/>
+          <w:lang w:eastAsia="en-GB"/>
+        </w:rPr>
+        <w:t>vector&lt;</w:t>
       </w:r>
       <w:r>
         <w:rPr>
@@ -2010,10 +2057,12 @@
       <w:pPr>
         <w:pStyle w:val="Code"/>
       </w:pPr>
+      <w:proofErr w:type="gramStart"/>
       <w:r>
         <w:t>Std::</w:t>
       </w:r>
       <w:proofErr w:type="spellStart"/>
+      <w:proofErr w:type="gramEnd"/>
       <w:r>
         <w:t>cout</w:t>
       </w:r>
@@ -2305,7 +2354,15 @@
         <w:t xml:space="preserve">. </w:t>
       </w:r>
       <w:r>
-        <w:t>Classes, functions and variables</w:t>
+        <w:t xml:space="preserve">Classes, </w:t>
+      </w:r>
+      <w:proofErr w:type="gramStart"/>
+      <w:r>
+        <w:t>functions</w:t>
+      </w:r>
+      <w:proofErr w:type="gramEnd"/>
+      <w:r>
+        <w:t xml:space="preserve"> and variables</w:t>
       </w:r>
       <w:bookmarkEnd w:id="5"/>
     </w:p>
@@ -2416,8 +2473,13 @@
       <w:r>
         <w:t xml:space="preserve"> their functions </w:t>
       </w:r>
-      <w:r>
-        <w:t xml:space="preserve">prototypes </w:t>
+      <w:proofErr w:type="gramStart"/>
+      <w:r>
+        <w:t>prototypes</w:t>
+      </w:r>
+      <w:proofErr w:type="gramEnd"/>
+      <w:r>
+        <w:t xml:space="preserve"> </w:t>
       </w:r>
       <w:r>
         <w:t>and variables.</w:t>
@@ -2951,10 +3013,18 @@
         <w:t xml:space="preserve">A </w:t>
       </w:r>
       <w:r>
-        <w:t>friend function is a function or method which is assigned outside of the class</w:t>
-      </w:r>
-      <w:r>
-        <w:t xml:space="preserve">, but has access to the private </w:t>
+        <w:t xml:space="preserve">friend function is a function or method which is assigned outside of the </w:t>
+      </w:r>
+      <w:proofErr w:type="gramStart"/>
+      <w:r>
+        <w:t>class</w:t>
+      </w:r>
+      <w:r>
+        <w:t>, but</w:t>
+      </w:r>
+      <w:proofErr w:type="gramEnd"/>
+      <w:r>
+        <w:t xml:space="preserve"> has access to the private </w:t>
       </w:r>
       <w:r>
         <w:t>and protected data members of the c</w:t>
@@ -3006,7 +3076,15 @@
         <w:t xml:space="preserve"> It can be used to refer to the invoking object.</w:t>
       </w:r>
       <w:r>
-        <w:t xml:space="preserve"> Friend object do not have “this” pointers as they are not members of the class, and need pointers to objects to be used.</w:t>
+        <w:t xml:space="preserve"> Friend object do not have “this” pointers as they are not members of the </w:t>
+      </w:r>
+      <w:proofErr w:type="gramStart"/>
+      <w:r>
+        <w:t>class, and</w:t>
+      </w:r>
+      <w:proofErr w:type="gramEnd"/>
+      <w:r>
+        <w:t xml:space="preserve"> need pointers to objects to be used.</w:t>
       </w:r>
     </w:p>
     <w:p>
@@ -3291,8 +3369,13 @@
         <w:t xml:space="preserve"> = </w:t>
       </w:r>
       <w:r>
-        <w:t>(float)balance;</w:t>
-      </w:r>
+        <w:t>(float)</w:t>
+      </w:r>
+      <w:proofErr w:type="gramStart"/>
+      <w:r>
+        <w:t>balance;</w:t>
+      </w:r>
+      <w:proofErr w:type="gramEnd"/>
     </w:p>
     <w:p>
       <w:r>
@@ -3474,8 +3557,13 @@
       </w:r>
     </w:p>
     <w:p>
-      <w:r>
-        <w:t>Generally the derived class represents a more specialised group of objects</w:t>
+      <w:proofErr w:type="gramStart"/>
+      <w:r>
+        <w:t>Generally</w:t>
+      </w:r>
+      <w:proofErr w:type="gramEnd"/>
+      <w:r>
+        <w:t xml:space="preserve"> the derived class represents a more specialised group of objects</w:t>
       </w:r>
       <w:r>
         <w:t>, by implementing additional methods on another class</w:t>
@@ -3717,6 +3805,635 @@
       </w:r>
       <w:r>
         <w:t xml:space="preserve">Abstract classes are declared without any implementation, </w:t>
+      </w:r>
+    </w:p>
+    <w:p>
+      <w:r>
+        <w:br w:type="page"/>
+      </w:r>
+    </w:p>
+    <w:p>
+      <w:pPr>
+        <w:pStyle w:val="Heading1"/>
+      </w:pPr>
+      <w:r>
+        <w:lastRenderedPageBreak/>
+        <w:t>Design patterns</w:t>
+      </w:r>
+    </w:p>
+    <w:p>
+      <w:pPr>
+        <w:pStyle w:val="Heading2"/>
+      </w:pPr>
+      <w:r>
+        <w:t>Creational patterns</w:t>
+      </w:r>
+    </w:p>
+    <w:p/>
+    <w:p>
+      <w:r>
+        <w:t xml:space="preserve">Creational patterns </w:t>
+      </w:r>
+      <w:r>
+        <w:t>are concerned with the construction of object instances. Generally</w:t>
+      </w:r>
+      <w:r>
+        <w:t>,</w:t>
+      </w:r>
+      <w:r>
+        <w:t xml:space="preserve"> they separate application operation from how objects are cre</w:t>
+      </w:r>
+      <w:r>
+        <w:t>a</w:t>
+      </w:r>
+      <w:r>
+        <w:t>ted.</w:t>
+      </w:r>
+      <w:r>
+        <w:t xml:space="preserve"> This decoupling gives the designer flexibility in configuring all aspects of object creation.</w:t>
+      </w:r>
+    </w:p>
+    <w:p/>
+    <w:p>
+      <w:r>
+        <w:rPr>
+          <w:b/>
+          <w:bCs/>
+        </w:rPr>
+        <w:t>Singleton</w:t>
+      </w:r>
+    </w:p>
+    <w:p>
+      <w:r>
+        <w:t>Singleton pattern is used to ensure there is only ever one instance of a class is created, and no more.</w:t>
+      </w:r>
+      <w:r>
+        <w:t xml:space="preserve"> </w:t>
+      </w:r>
+      <w:r>
+        <w:t xml:space="preserve">An example could be when a management system holds information regarding a company, such as </w:t>
+      </w:r>
+      <w:r>
+        <w:t>a</w:t>
+      </w:r>
+      <w:r>
+        <w:t xml:space="preserve"> name, head office, employee details</w:t>
+      </w:r>
+      <w:r>
+        <w:t xml:space="preserve">. It only wants one instance of this </w:t>
+      </w:r>
+      <w:r>
+        <w:t>information;</w:t>
+      </w:r>
+      <w:r>
+        <w:t xml:space="preserve"> this is where the singleton pattern would come in to use.</w:t>
+      </w:r>
+    </w:p>
+    <w:p>
+      <w:r>
+        <w:t>This information should only be held in one place but will be used by many objects.</w:t>
+      </w:r>
+    </w:p>
+    <w:p>
+      <w:r>
+        <w:rPr>
+          <w:noProof/>
+        </w:rPr>
+        <w:drawing>
+          <wp:anchor distT="0" distB="0" distL="114300" distR="114300" simplePos="0" relativeHeight="251675648" behindDoc="0" locked="0" layoutInCell="1" allowOverlap="1" wp14:anchorId="1D65E4A0" wp14:editId="567C05D6">
+            <wp:simplePos x="0" y="0"/>
+            <wp:positionH relativeFrom="column">
+              <wp:posOffset>8842</wp:posOffset>
+            </wp:positionH>
+            <wp:positionV relativeFrom="paragraph">
+              <wp:posOffset>647700</wp:posOffset>
+            </wp:positionV>
+            <wp:extent cx="2924175" cy="2676525"/>
+            <wp:effectExtent l="0" t="0" r="9525" b="9525"/>
+            <wp:wrapTopAndBottom/>
+            <wp:docPr id="15" name="Picture 15" descr="Graphical user interface, text, application&#10;&#10;Description automatically generated"/>
+            <wp:cNvGraphicFramePr>
+              <a:graphicFrameLocks xmlns:a="http://schemas.openxmlformats.org/drawingml/2006/main" noChangeAspect="1"/>
+            </wp:cNvGraphicFramePr>
+            <a:graphic xmlns:a="http://schemas.openxmlformats.org/drawingml/2006/main">
+              <a:graphicData uri="http://schemas.openxmlformats.org/drawingml/2006/picture">
+                <pic:pic xmlns:pic="http://schemas.openxmlformats.org/drawingml/2006/picture">
+                  <pic:nvPicPr>
+                    <pic:cNvPr id="15" name="Picture 15" descr="Graphical user interface, text, application&#10;&#10;Description automatically generated"/>
+                    <pic:cNvPicPr/>
+                  </pic:nvPicPr>
+                  <pic:blipFill>
+                    <a:blip r:embed="rId22">
+                      <a:extLst>
+                        <a:ext uri="{28A0092B-C50C-407E-A947-70E740481C1C}">
+                          <a14:useLocalDpi xmlns:a14="http://schemas.microsoft.com/office/drawing/2010/main" val="0"/>
+                        </a:ext>
+                      </a:extLst>
+                    </a:blip>
+                    <a:stretch>
+                      <a:fillRect/>
+                    </a:stretch>
+                  </pic:blipFill>
+                  <pic:spPr>
+                    <a:xfrm>
+                      <a:off x="0" y="0"/>
+                      <a:ext cx="2924175" cy="2676525"/>
+                    </a:xfrm>
+                    <a:prstGeom prst="rect">
+                      <a:avLst/>
+                    </a:prstGeom>
+                  </pic:spPr>
+                </pic:pic>
+              </a:graphicData>
+            </a:graphic>
+            <wp14:sizeRelH relativeFrom="page">
+              <wp14:pctWidth>0</wp14:pctWidth>
+            </wp14:sizeRelH>
+            <wp14:sizeRelV relativeFrom="page">
+              <wp14:pctHeight>0</wp14:pctHeight>
+            </wp14:sizeRelV>
+          </wp:anchor>
+        </w:drawing>
+      </w:r>
+      <w:r>
+        <w:t>One solution is to use global data that can be accessed by all objects. However, this violates encapsulation.</w:t>
+      </w:r>
+      <w:r>
+        <w:t xml:space="preserve"> The creation of a Company class would overcome this problem by encapsulating attributes.</w:t>
+      </w:r>
+    </w:p>
+    <w:p>
+      <w:r>
+        <w:t>Now comes the problem that when an object wants to access this Company object, the</w:t>
+      </w:r>
+      <w:r>
+        <w:t>y</w:t>
+      </w:r>
+      <w:r>
+        <w:t xml:space="preserve"> must know its identifier, which can’t be globally available.</w:t>
+      </w:r>
+    </w:p>
+    <w:p>
+      <w:r>
+        <w:t>The solution is to make the class static.</w:t>
+      </w:r>
+      <w:r>
+        <w:t xml:space="preserve"> </w:t>
+      </w:r>
+      <w:r>
+        <w:t xml:space="preserve">This way it makes the class </w:t>
+      </w:r>
+      <w:r>
+        <w:t>accessible to anywhere in the software.</w:t>
+      </w:r>
+    </w:p>
+    <w:p>
+      <w:r>
+        <w:t xml:space="preserve">A static getter can be used to return the instance, and the only reason </w:t>
+      </w:r>
+      <w:r>
+        <w:t>it would not return is if it did not exist, so creates a new instance.</w:t>
+      </w:r>
+    </w:p>
+    <w:p/>
+    <w:p/>
+    <w:p>
+      <w:pPr>
+        <w:pStyle w:val="Code"/>
+      </w:pPr>
+      <w:r>
+        <w:lastRenderedPageBreak/>
+        <w:t>If(</w:t>
+      </w:r>
+      <w:proofErr w:type="spellStart"/>
+      <w:r>
+        <w:t>companyInstance</w:t>
+      </w:r>
+      <w:proofErr w:type="spellEnd"/>
+      <w:r>
+        <w:t xml:space="preserve"> == null)</w:t>
+      </w:r>
+    </w:p>
+    <w:p>
+      <w:pPr>
+        <w:pStyle w:val="Code"/>
+      </w:pPr>
+      <w:r>
+        <w:t>{</w:t>
+      </w:r>
+    </w:p>
+    <w:p>
+      <w:pPr>
+        <w:pStyle w:val="Code"/>
+      </w:pPr>
+      <w:r>
+        <w:tab/>
+      </w:r>
+      <w:proofErr w:type="spellStart"/>
+      <w:r>
+        <w:t>companyInstance</w:t>
+      </w:r>
+      <w:proofErr w:type="spellEnd"/>
+      <w:r>
+        <w:t xml:space="preserve"> = new Company(</w:t>
+      </w:r>
+      <w:proofErr w:type="gramStart"/>
+      <w:r>
+        <w:t>);</w:t>
+      </w:r>
+      <w:proofErr w:type="gramEnd"/>
+    </w:p>
+    <w:p>
+      <w:pPr>
+        <w:pStyle w:val="Code"/>
+      </w:pPr>
+      <w:r>
+        <w:t>}</w:t>
+      </w:r>
+    </w:p>
+    <w:p>
+      <w:pPr>
+        <w:pStyle w:val="Code"/>
+      </w:pPr>
+    </w:p>
+    <w:p>
+      <w:pPr>
+        <w:pStyle w:val="Heading2"/>
+      </w:pPr>
+      <w:r>
+        <w:t>Structural patterns</w:t>
+      </w:r>
+    </w:p>
+    <w:p/>
+    <w:p>
+      <w:r>
+        <w:t xml:space="preserve">Concerned with </w:t>
+      </w:r>
+      <w:r>
+        <w:t>how</w:t>
+      </w:r>
+      <w:r>
+        <w:t xml:space="preserve"> classes and objects are organised. </w:t>
+      </w:r>
+      <w:r>
+        <w:t>An e</w:t>
+      </w:r>
+      <w:r>
+        <w:t xml:space="preserve">ffective way of using inheritance, </w:t>
+      </w:r>
+      <w:proofErr w:type="gramStart"/>
+      <w:r>
+        <w:t>aggregation</w:t>
+      </w:r>
+      <w:proofErr w:type="gramEnd"/>
+      <w:r>
+        <w:t xml:space="preserve"> and composition to satisfy requirements.</w:t>
+      </w:r>
+    </w:p>
+    <w:p>
+      <w:r>
+        <w:t>For example, it might be a requirement that the application should easily be extensible.</w:t>
+      </w:r>
+      <w:r>
+        <w:t xml:space="preserve"> S/w should be designed with constructs that minimise the side-effects of future change</w:t>
+      </w:r>
+      <w:r>
+        <w:t>.</w:t>
+      </w:r>
+    </w:p>
+    <w:p/>
+    <w:p>
+      <w:pPr>
+        <w:rPr>
+          <w:b/>
+          <w:bCs/>
+        </w:rPr>
+      </w:pPr>
+      <w:r>
+        <w:rPr>
+          <w:b/>
+          <w:bCs/>
+        </w:rPr>
+        <w:t>Composite</w:t>
+      </w:r>
+    </w:p>
+    <w:p>
+      <w:r>
+        <w:rPr>
+          <w:noProof/>
+        </w:rPr>
+        <w:drawing>
+          <wp:anchor distT="0" distB="0" distL="114300" distR="114300" simplePos="0" relativeHeight="251676672" behindDoc="1" locked="0" layoutInCell="1" allowOverlap="1" wp14:anchorId="1DA8F02B" wp14:editId="1C7E639D">
+            <wp:simplePos x="0" y="0"/>
+            <wp:positionH relativeFrom="column">
+              <wp:posOffset>733245</wp:posOffset>
+            </wp:positionH>
+            <wp:positionV relativeFrom="paragraph">
+              <wp:posOffset>522964</wp:posOffset>
+            </wp:positionV>
+            <wp:extent cx="3880485" cy="3018790"/>
+            <wp:effectExtent l="0" t="0" r="5715" b="0"/>
+            <wp:wrapTopAndBottom/>
+            <wp:docPr id="17" name="Picture 17" descr="Diagram&#10;&#10;Description automatically generated"/>
+            <wp:cNvGraphicFramePr>
+              <a:graphicFrameLocks xmlns:a="http://schemas.openxmlformats.org/drawingml/2006/main" noChangeAspect="1"/>
+            </wp:cNvGraphicFramePr>
+            <a:graphic xmlns:a="http://schemas.openxmlformats.org/drawingml/2006/main">
+              <a:graphicData uri="http://schemas.openxmlformats.org/drawingml/2006/picture">
+                <pic:pic xmlns:pic="http://schemas.openxmlformats.org/drawingml/2006/picture">
+                  <pic:nvPicPr>
+                    <pic:cNvPr id="17" name="Picture 17" descr="Diagram&#10;&#10;Description automatically generated"/>
+                    <pic:cNvPicPr/>
+                  </pic:nvPicPr>
+                  <pic:blipFill>
+                    <a:blip r:embed="rId23">
+                      <a:extLst>
+                        <a:ext uri="{28A0092B-C50C-407E-A947-70E740481C1C}">
+                          <a14:useLocalDpi xmlns:a14="http://schemas.microsoft.com/office/drawing/2010/main" val="0"/>
+                        </a:ext>
+                      </a:extLst>
+                    </a:blip>
+                    <a:stretch>
+                      <a:fillRect/>
+                    </a:stretch>
+                  </pic:blipFill>
+                  <pic:spPr>
+                    <a:xfrm>
+                      <a:off x="0" y="0"/>
+                      <a:ext cx="3880485" cy="3018790"/>
+                    </a:xfrm>
+                    <a:prstGeom prst="rect">
+                      <a:avLst/>
+                    </a:prstGeom>
+                  </pic:spPr>
+                </pic:pic>
+              </a:graphicData>
+            </a:graphic>
+            <wp14:sizeRelH relativeFrom="page">
+              <wp14:pctWidth>0</wp14:pctWidth>
+            </wp14:sizeRelH>
+            <wp14:sizeRelV relativeFrom="page">
+              <wp14:pctHeight>0</wp14:pctHeight>
+            </wp14:sizeRelV>
+          </wp:anchor>
+        </w:drawing>
+      </w:r>
+      <w:r>
+        <w:t>A m</w:t>
+      </w:r>
+      <w:r>
+        <w:t>ultimedia application can store and play components of an advert. Advert consists of sound clips and video clips. Each can be played individually or as part of an advert.</w:t>
+      </w:r>
+    </w:p>
+    <w:p>
+      <w:r>
+        <w:t xml:space="preserve"> </w:t>
+      </w:r>
+    </w:p>
+    <w:p>
+      <w:pPr>
+        <w:pStyle w:val="Heading2"/>
+      </w:pPr>
+      <w:r>
+        <w:t>Behavioural patterns</w:t>
+      </w:r>
+    </w:p>
+    <w:p/>
+    <w:p>
+      <w:r>
+        <w:t>Address proble</w:t>
+      </w:r>
+      <w:r>
+        <w:t>ms</w:t>
+      </w:r>
+      <w:r>
+        <w:t xml:space="preserve"> that arise when responsibili</w:t>
+      </w:r>
+      <w:r>
+        <w:t>ties are assigned to classes and in designing algorithms</w:t>
+      </w:r>
+      <w:r>
+        <w:t>. Describe the relationships and communication between objects. They may use inheritance to spread behaviour across subclasses or they may use aggregation and composition to build complex behaviour.</w:t>
+      </w:r>
+    </w:p>
+    <w:p>
+      <w:pPr>
+        <w:rPr>
+          <w:b/>
+          <w:bCs/>
+        </w:rPr>
+      </w:pPr>
+      <w:r>
+        <w:rPr>
+          <w:b/>
+          <w:bCs/>
+        </w:rPr>
+        <w:lastRenderedPageBreak/>
+        <w:t>State pattern</w:t>
+      </w:r>
+    </w:p>
+    <w:p>
+      <w:r>
+        <w:t>Can be used when objects have significant state-dependent behaviour.</w:t>
+      </w:r>
+      <w:r>
+        <w:t xml:space="preserve"> </w:t>
+      </w:r>
+      <w:r>
+        <w:t>An example is of a C</w:t>
+      </w:r>
+      <w:r>
+        <w:t>a</w:t>
+      </w:r>
+      <w:r>
+        <w:t>mpaign object that can be in one of four main states; Commi</w:t>
+      </w:r>
+      <w:r>
+        <w:t>s</w:t>
+      </w:r>
+      <w:r>
+        <w:t>sioned, Active, Completed, and Paid.</w:t>
+      </w:r>
+    </w:p>
+    <w:p>
+      <w:r>
+        <w:rPr>
+          <w:noProof/>
+          <w:vertAlign w:val="subscript"/>
+        </w:rPr>
+        <w:drawing>
+          <wp:anchor distT="0" distB="0" distL="114300" distR="114300" simplePos="0" relativeHeight="251677696" behindDoc="1" locked="0" layoutInCell="1" allowOverlap="1" wp14:anchorId="585583E9" wp14:editId="0CFE60FF">
+            <wp:simplePos x="0" y="0"/>
+            <wp:positionH relativeFrom="margin">
+              <wp:align>center</wp:align>
+            </wp:positionH>
+            <wp:positionV relativeFrom="paragraph">
+              <wp:posOffset>440055</wp:posOffset>
+            </wp:positionV>
+            <wp:extent cx="1643380" cy="3458845"/>
+            <wp:effectExtent l="0" t="0" r="0" b="8255"/>
+            <wp:wrapTopAndBottom/>
+            <wp:docPr id="18" name="Picture 18"/>
+            <wp:cNvGraphicFramePr>
+              <a:graphicFrameLocks xmlns:a="http://schemas.openxmlformats.org/drawingml/2006/main" noChangeAspect="1"/>
+            </wp:cNvGraphicFramePr>
+            <a:graphic xmlns:a="http://schemas.openxmlformats.org/drawingml/2006/main">
+              <a:graphicData uri="http://schemas.openxmlformats.org/drawingml/2006/picture">
+                <pic:pic xmlns:pic="http://schemas.openxmlformats.org/drawingml/2006/picture">
+                  <pic:nvPicPr>
+                    <pic:cNvPr id="18" name="Picture 18"/>
+                    <pic:cNvPicPr/>
+                  </pic:nvPicPr>
+                  <pic:blipFill>
+                    <a:blip r:embed="rId24">
+                      <a:extLst>
+                        <a:ext uri="{28A0092B-C50C-407E-A947-70E740481C1C}">
+                          <a14:useLocalDpi xmlns:a14="http://schemas.microsoft.com/office/drawing/2010/main" val="0"/>
+                        </a:ext>
+                      </a:extLst>
+                    </a:blip>
+                    <a:stretch>
+                      <a:fillRect/>
+                    </a:stretch>
+                  </pic:blipFill>
+                  <pic:spPr>
+                    <a:xfrm>
+                      <a:off x="0" y="0"/>
+                      <a:ext cx="1643380" cy="3458845"/>
+                    </a:xfrm>
+                    <a:prstGeom prst="rect">
+                      <a:avLst/>
+                    </a:prstGeom>
+                  </pic:spPr>
+                </pic:pic>
+              </a:graphicData>
+            </a:graphic>
+            <wp14:sizeRelH relativeFrom="page">
+              <wp14:pctWidth>0</wp14:pctWidth>
+            </wp14:sizeRelH>
+            <wp14:sizeRelV relativeFrom="page">
+              <wp14:pctHeight>0</wp14:pctHeight>
+            </wp14:sizeRelV>
+          </wp:anchor>
+        </w:drawing>
+      </w:r>
+      <w:r>
+        <w:t>The following diagram would be a p</w:t>
+      </w:r>
+      <w:r>
+        <w:t>o</w:t>
+      </w:r>
+      <w:r>
+        <w:t xml:space="preserve">ssible scenario for </w:t>
+      </w:r>
+      <w:r>
+        <w:t>constructing a working version of th</w:t>
+      </w:r>
+      <w:r>
+        <w:t>e Campaign.</w:t>
+      </w:r>
+    </w:p>
+    <w:p>
+      <w:r>
+        <w:rPr>
+          <w:noProof/>
+          <w:vertAlign w:val="subscript"/>
+        </w:rPr>
+        <w:drawing>
+          <wp:anchor distT="0" distB="0" distL="114300" distR="114300" simplePos="0" relativeHeight="251678720" behindDoc="0" locked="0" layoutInCell="1" allowOverlap="1" wp14:anchorId="410A8688" wp14:editId="4E106D98">
+            <wp:simplePos x="0" y="0"/>
+            <wp:positionH relativeFrom="column">
+              <wp:posOffset>0</wp:posOffset>
+            </wp:positionH>
+            <wp:positionV relativeFrom="paragraph">
+              <wp:posOffset>4066935</wp:posOffset>
+            </wp:positionV>
+            <wp:extent cx="5731510" cy="2534920"/>
+            <wp:effectExtent l="0" t="0" r="2540" b="0"/>
+            <wp:wrapTopAndBottom/>
+            <wp:docPr id="19" name="Picture 19" descr="Diagram&#10;&#10;Description automatically generated"/>
+            <wp:cNvGraphicFramePr>
+              <a:graphicFrameLocks xmlns:a="http://schemas.openxmlformats.org/drawingml/2006/main" noChangeAspect="1"/>
+            </wp:cNvGraphicFramePr>
+            <a:graphic xmlns:a="http://schemas.openxmlformats.org/drawingml/2006/main">
+              <a:graphicData uri="http://schemas.openxmlformats.org/drawingml/2006/picture">
+                <pic:pic xmlns:pic="http://schemas.openxmlformats.org/drawingml/2006/picture">
+                  <pic:nvPicPr>
+                    <pic:cNvPr id="19" name="Picture 19" descr="Diagram&#10;&#10;Description automatically generated"/>
+                    <pic:cNvPicPr/>
+                  </pic:nvPicPr>
+                  <pic:blipFill>
+                    <a:blip r:embed="rId25">
+                      <a:extLst>
+                        <a:ext uri="{28A0092B-C50C-407E-A947-70E740481C1C}">
+                          <a14:useLocalDpi xmlns:a14="http://schemas.microsoft.com/office/drawing/2010/main" val="0"/>
+                        </a:ext>
+                      </a:extLst>
+                    </a:blip>
+                    <a:stretch>
+                      <a:fillRect/>
+                    </a:stretch>
+                  </pic:blipFill>
+                  <pic:spPr>
+                    <a:xfrm>
+                      <a:off x="0" y="0"/>
+                      <a:ext cx="5731510" cy="2534920"/>
+                    </a:xfrm>
+                    <a:prstGeom prst="rect">
+                      <a:avLst/>
+                    </a:prstGeom>
+                  </pic:spPr>
+                </pic:pic>
+              </a:graphicData>
+            </a:graphic>
+            <wp14:sizeRelH relativeFrom="page">
+              <wp14:pctWidth>0</wp14:pctWidth>
+            </wp14:sizeRelH>
+            <wp14:sizeRelV relativeFrom="page">
+              <wp14:pctHeight>0</wp14:pctHeight>
+            </wp14:sizeRelV>
+          </wp:anchor>
+        </w:drawing>
+      </w:r>
+      <w:r>
+        <w:t>Unfortunately</w:t>
+      </w:r>
+      <w:r>
+        <w:t>,</w:t>
+      </w:r>
+      <w:r>
+        <w:t xml:space="preserve"> this would be a complex class that is further complicated by state-dependent operations. Lots of if-else s</w:t>
+      </w:r>
+      <w:r>
+        <w:t>t</w:t>
+      </w:r>
+      <w:r>
+        <w:t>atements or switch cases.</w:t>
+      </w:r>
+      <w:r>
+        <w:t xml:space="preserve"> </w:t>
+      </w:r>
+      <w:r>
+        <w:t>A better solution for this would be the following</w:t>
+      </w:r>
+      <w:r>
+        <w:t>:</w:t>
+      </w:r>
+    </w:p>
+    <w:p>
+      <w:r>
+        <w:t>Using classes to represent each state</w:t>
+      </w:r>
+      <w:r>
+        <w:t xml:space="preserve"> makes the class cleaner and much more maintainable. This is the state pattern.</w:t>
+      </w:r>
+      <w:r>
+        <w:t xml:space="preserve"> </w:t>
+      </w:r>
+    </w:p>
+    <w:p>
+      <w:r>
+        <w:t xml:space="preserve"> </w:t>
       </w:r>
     </w:p>
     <w:sectPr>
@@ -4185,7 +4902,6 @@
     <w:next w:val="Normal"/>
     <w:link w:val="Heading3Char"/>
     <w:uiPriority w:val="9"/>
-    <w:semiHidden/>
     <w:unhideWhenUsed/>
     <w:qFormat/>
     <w:rsid w:val="00D37C17"/>
@@ -4349,6 +5065,7 @@
   <w:style w:type="character" w:default="1" w:styleId="DefaultParagraphFont">
     <w:name w:val="Default Paragraph Font"/>
     <w:uiPriority w:val="1"/>
+    <w:semiHidden/>
     <w:unhideWhenUsed/>
   </w:style>
   <w:style w:type="table" w:default="1" w:styleId="TableNormal">
@@ -4403,7 +5120,6 @@
     <w:basedOn w:val="DefaultParagraphFont"/>
     <w:link w:val="Heading3"/>
     <w:uiPriority w:val="9"/>
-    <w:semiHidden/>
     <w:rsid w:val="00D37C17"/>
     <w:rPr>
       <w:rFonts w:asciiTheme="majorHAnsi" w:eastAsiaTheme="majorEastAsia" w:hAnsiTheme="majorHAnsi" w:cstheme="majorBidi"/>

</xml_diff>